<commit_message>
Update point_y1_form.html and report.html for improved clarity and navigation
- Modified the description in point_y1_form.html to clarify the status message regarding End Position.
- Updated report.html to convert status labels for M1, M2, and M6 into clickable links that navigate to their respective forms, enhancing user experience.
</commit_message>
<xml_diff>
--- a/app/report/templates/docx_templates/Point (M1).docx
+++ b/app/report/templates/docx_templates/Point (M1).docx
@@ -8880,7 +8880,7 @@
     <w:tbl>
       <w:tblPr>
         <w:tblStyle w:val="TableGrid"/>
-        <w:tblW w:w="0" w:type="auto"/>
+        <w:tblW w:w="10762" w:type="dxa"/>
         <w:tblBorders>
           <w:top w:val="none" w:sz="0" w:space="0" w:color="auto"/>
           <w:left w:val="none" w:sz="0" w:space="0" w:color="auto"/>
@@ -8910,6 +8910,30 @@
                 <w:szCs w:val="24"/>
               </w:rPr>
             </w:pPr>
+            <w:r>
+              <w:rPr>
+                <w:rFonts w:asciiTheme="majorBidi" w:hAnsiTheme="majorBidi" w:cstheme="majorBidi"/>
+                <w:sz w:val="24"/>
+                <w:szCs w:val="24"/>
+              </w:rPr>
+              <w:t>{{</w:t>
+            </w:r>
+            <w:r>
+              <w:rPr>
+                <w:rFonts w:asciiTheme="majorBidi" w:hAnsiTheme="majorBidi" w:cstheme="majorBidi"/>
+                <w:sz w:val="24"/>
+                <w:szCs w:val="24"/>
+              </w:rPr>
+              <w:t>other_issue_1</w:t>
+            </w:r>
+            <w:r>
+              <w:rPr>
+                <w:rFonts w:asciiTheme="majorBidi" w:hAnsiTheme="majorBidi" w:cstheme="majorBidi"/>
+                <w:sz w:val="24"/>
+                <w:szCs w:val="24"/>
+              </w:rPr>
+              <w:t>}}</w:t>
+            </w:r>
           </w:p>
         </w:tc>
       </w:tr>
@@ -8930,6 +8954,30 @@
                 <w:szCs w:val="24"/>
               </w:rPr>
             </w:pPr>
+            <w:r>
+              <w:rPr>
+                <w:rFonts w:asciiTheme="majorBidi" w:hAnsiTheme="majorBidi" w:cstheme="majorBidi"/>
+                <w:sz w:val="24"/>
+                <w:szCs w:val="24"/>
+              </w:rPr>
+              <w:t>{{</w:t>
+            </w:r>
+            <w:r>
+              <w:rPr>
+                <w:rFonts w:asciiTheme="majorBidi" w:hAnsiTheme="majorBidi" w:cstheme="majorBidi"/>
+                <w:sz w:val="24"/>
+                <w:szCs w:val="24"/>
+              </w:rPr>
+              <w:t>other_issue_</w:t>
+            </w:r>
+            <w:r>
+              <w:rPr>
+                <w:rFonts w:asciiTheme="majorBidi" w:hAnsiTheme="majorBidi" w:cstheme="majorBidi"/>
+                <w:sz w:val="24"/>
+                <w:szCs w:val="24"/>
+              </w:rPr>
+              <w:t>2}}</w:t>
+            </w:r>
           </w:p>
         </w:tc>
       </w:tr>
@@ -8950,6 +8998,30 @@
                 <w:szCs w:val="24"/>
               </w:rPr>
             </w:pPr>
+            <w:r>
+              <w:rPr>
+                <w:rFonts w:asciiTheme="majorBidi" w:hAnsiTheme="majorBidi" w:cstheme="majorBidi"/>
+                <w:sz w:val="24"/>
+                <w:szCs w:val="24"/>
+              </w:rPr>
+              <w:t>{{</w:t>
+            </w:r>
+            <w:r>
+              <w:rPr>
+                <w:rFonts w:asciiTheme="majorBidi" w:hAnsiTheme="majorBidi" w:cstheme="majorBidi"/>
+                <w:sz w:val="24"/>
+                <w:szCs w:val="24"/>
+              </w:rPr>
+              <w:t>other_issue_</w:t>
+            </w:r>
+            <w:r>
+              <w:rPr>
+                <w:rFonts w:asciiTheme="majorBidi" w:hAnsiTheme="majorBidi" w:cstheme="majorBidi"/>
+                <w:sz w:val="24"/>
+                <w:szCs w:val="24"/>
+              </w:rPr>
+              <w:t>3}}</w:t>
+            </w:r>
           </w:p>
         </w:tc>
       </w:tr>
@@ -8970,6 +9042,30 @@
                 <w:szCs w:val="24"/>
               </w:rPr>
             </w:pPr>
+            <w:r>
+              <w:rPr>
+                <w:rFonts w:asciiTheme="majorBidi" w:hAnsiTheme="majorBidi" w:cstheme="majorBidi"/>
+                <w:sz w:val="24"/>
+                <w:szCs w:val="24"/>
+              </w:rPr>
+              <w:t>{{</w:t>
+            </w:r>
+            <w:r>
+              <w:rPr>
+                <w:rFonts w:asciiTheme="majorBidi" w:hAnsiTheme="majorBidi" w:cstheme="majorBidi"/>
+                <w:sz w:val="24"/>
+                <w:szCs w:val="24"/>
+              </w:rPr>
+              <w:t>other_issue_</w:t>
+            </w:r>
+            <w:r>
+              <w:rPr>
+                <w:rFonts w:asciiTheme="majorBidi" w:hAnsiTheme="majorBidi" w:cstheme="majorBidi"/>
+                <w:sz w:val="24"/>
+                <w:szCs w:val="24"/>
+              </w:rPr>
+              <w:t>4}}</w:t>
+            </w:r>
           </w:p>
         </w:tc>
       </w:tr>
@@ -8990,6 +9086,30 @@
                 <w:szCs w:val="24"/>
               </w:rPr>
             </w:pPr>
+            <w:r>
+              <w:rPr>
+                <w:rFonts w:asciiTheme="majorBidi" w:hAnsiTheme="majorBidi" w:cstheme="majorBidi"/>
+                <w:sz w:val="24"/>
+                <w:szCs w:val="24"/>
+              </w:rPr>
+              <w:t>{{</w:t>
+            </w:r>
+            <w:r>
+              <w:rPr>
+                <w:rFonts w:asciiTheme="majorBidi" w:hAnsiTheme="majorBidi" w:cstheme="majorBidi"/>
+                <w:sz w:val="24"/>
+                <w:szCs w:val="24"/>
+              </w:rPr>
+              <w:t>other_issue_</w:t>
+            </w:r>
+            <w:r>
+              <w:rPr>
+                <w:rFonts w:asciiTheme="majorBidi" w:hAnsiTheme="majorBidi" w:cstheme="majorBidi"/>
+                <w:sz w:val="24"/>
+                <w:szCs w:val="24"/>
+              </w:rPr>
+              <w:t>5}}</w:t>
+            </w:r>
           </w:p>
         </w:tc>
       </w:tr>
@@ -9023,6 +9143,67 @@
           <w:cs/>
         </w:rPr>
         <w:t>รูปภาพประกอบการทำงาน</w:t>
+      </w:r>
+    </w:p>
+    <w:p>
+      <w:r>
+        <w:t>{{</w:t>
+      </w:r>
+      <w:r>
+        <w:t>work_picture_1</w:t>
+      </w:r>
+    </w:p>
+    <w:p>
+      <w:r>
+        <w:t>}}</w:t>
+      </w:r>
+    </w:p>
+    <w:p>
+      <w:r>
+        <w:t>{{</w:t>
+      </w:r>
+      <w:r>
+        <w:t>work_picture_</w:t>
+      </w:r>
+      <w:r>
+        <w:t>2</w:t>
+      </w:r>
+    </w:p>
+    <w:p>
+      <w:r>
+        <w:t>}}</w:t>
+      </w:r>
+    </w:p>
+    <w:p>
+      <w:r>
+        <w:t>{{</w:t>
+      </w:r>
+      <w:r>
+        <w:t>work_picture_</w:t>
+      </w:r>
+      <w:r>
+        <w:t>3</w:t>
+      </w:r>
+    </w:p>
+    <w:p>
+      <w:r>
+        <w:t>}}</w:t>
+      </w:r>
+    </w:p>
+    <w:p>
+      <w:r>
+        <w:t>{{</w:t>
+      </w:r>
+      <w:r>
+        <w:t>work_picture_</w:t>
+      </w:r>
+      <w:r>
+        <w:t>4</w:t>
+      </w:r>
+    </w:p>
+    <w:p>
+      <w:r>
+        <w:t>}}</w:t>
       </w:r>
     </w:p>
     <w:p/>

</xml_diff>